<commit_message>
fix: Buggy alternative package report template
</commit_message>
<xml_diff>
--- a/templates/alternatives.docx
+++ b/templates/alternatives.docx
@@ -178,7 +178,6 @@
             </w:pPr>
             <w:r>
               <w:rPr>
-                <w:rFonts w:ascii="Liberation Serif" w:hAnsi="Liberation Serif"/>
                 <w:b w:val="false"/>
                 <w:bCs w:val="false"/>
                 <w:i w:val="false"/>
@@ -585,8 +584,28 @@
                 <w:szCs w:val="24"/>
                 <w:u w:val="none"/>
               </w:rPr>
-              <w:t>{</w:t>
-            </w:r>
+              <w:t>{{ item.name }}</w:t>
+            </w:r>
+          </w:p>
+        </w:tc>
+        <w:tc>
+          <w:tcPr>
+            <w:tcW w:w="3060" w:type="dxa"/>
+            <w:vMerge w:val="restart"/>
+            <w:tcBorders>
+              <w:top w:val="single" w:sz="2" w:space="0" w:color="000000"/>
+              <w:left w:val="single" w:sz="2" w:space="0" w:color="000000"/>
+              <w:bottom w:val="single" w:sz="2" w:space="0" w:color="000000"/>
+            </w:tcBorders>
+            <w:vAlign w:val="center"/>
+          </w:tcPr>
+          <w:p>
+            <w:pPr>
+              <w:pStyle w:val="Obsahtabulky"/>
+              <w:widowControl w:val="false"/>
+              <w:jc w:val="center"/>
+              <w:rPr/>
+            </w:pPr>
             <w:r>
               <w:rPr>
                 <w:b w:val="false"/>
@@ -602,95 +621,7 @@
                 <w:szCs w:val="24"/>
                 <w:u w:val="none"/>
               </w:rPr>
-              <w:t>{ item.name }</w:t>
-            </w:r>
-            <w:r>
-              <w:rPr>
-                <w:b w:val="false"/>
-                <w:bCs w:val="false"/>
-                <w:i w:val="false"/>
-                <w:iCs w:val="false"/>
-                <w:strike w:val="false"/>
-                <w:dstrike w:val="false"/>
-                <w:outline w:val="false"/>
-                <w:shadow w:val="false"/>
-                <w:color w:val="000000"/>
-                <w:sz w:val="24"/>
-                <w:szCs w:val="24"/>
-                <w:u w:val="none"/>
-              </w:rPr>
-              <w:t>}</w:t>
-            </w:r>
-          </w:p>
-        </w:tc>
-        <w:tc>
-          <w:tcPr>
-            <w:tcW w:w="3060" w:type="dxa"/>
-            <w:vMerge w:val="restart"/>
-            <w:tcBorders>
-              <w:top w:val="single" w:sz="2" w:space="0" w:color="000000"/>
-              <w:left w:val="single" w:sz="2" w:space="0" w:color="000000"/>
-              <w:bottom w:val="single" w:sz="2" w:space="0" w:color="000000"/>
-            </w:tcBorders>
-            <w:vAlign w:val="center"/>
-          </w:tcPr>
-          <w:p>
-            <w:pPr>
-              <w:pStyle w:val="Obsahtabulky"/>
-              <w:widowControl w:val="false"/>
-              <w:jc w:val="center"/>
-              <w:rPr/>
-            </w:pPr>
-            <w:r>
-              <w:rPr>
-                <w:b w:val="false"/>
-                <w:bCs w:val="false"/>
-                <w:i w:val="false"/>
-                <w:iCs w:val="false"/>
-                <w:strike w:val="false"/>
-                <w:dstrike w:val="false"/>
-                <w:outline w:val="false"/>
-                <w:shadow w:val="false"/>
-                <w:color w:val="000000"/>
-                <w:sz w:val="24"/>
-                <w:szCs w:val="24"/>
-                <w:u w:val="none"/>
-              </w:rPr>
-              <w:t>{</w:t>
-            </w:r>
-            <w:r>
-              <w:rPr>
-                <w:b w:val="false"/>
-                <w:bCs w:val="false"/>
-                <w:i w:val="false"/>
-                <w:iCs w:val="false"/>
-                <w:strike w:val="false"/>
-                <w:dstrike w:val="false"/>
-                <w:outline w:val="false"/>
-                <w:shadow w:val="false"/>
-                <w:color w:val="000000"/>
-                <w:sz w:val="24"/>
-                <w:szCs w:val="24"/>
-                <w:u w:val="none"/>
-              </w:rPr>
-              <w:t>{ item.count }</w:t>
-            </w:r>
-            <w:r>
-              <w:rPr>
-                <w:b w:val="false"/>
-                <w:bCs w:val="false"/>
-                <w:i w:val="false"/>
-                <w:iCs w:val="false"/>
-                <w:strike w:val="false"/>
-                <w:dstrike w:val="false"/>
-                <w:outline w:val="false"/>
-                <w:shadow w:val="false"/>
-                <w:color w:val="000000"/>
-                <w:sz w:val="24"/>
-                <w:szCs w:val="24"/>
-                <w:u w:val="none"/>
-              </w:rPr>
-              <w:t>}</w:t>
+              <w:t>{{ item.count }}</w:t>
             </w:r>
           </w:p>
         </w:tc>
@@ -740,6 +671,7 @@
           <w:p>
             <w:pPr>
               <w:pStyle w:val="Normal"/>
+              <w:widowControl w:val="false"/>
               <w:rPr/>
             </w:pPr>
             <w:r>
@@ -760,6 +692,7 @@
           <w:p>
             <w:pPr>
               <w:pStyle w:val="Normal"/>
+              <w:widowControl w:val="false"/>
               <w:rPr/>
             </w:pPr>
             <w:r>
@@ -780,6 +713,7 @@
           <w:p>
             <w:pPr>
               <w:pStyle w:val="Normal"/>
+              <w:widowControl w:val="false"/>
               <w:rPr/>
             </w:pPr>
             <w:r>
@@ -825,83 +759,7 @@
                 <w:u w:val="none"/>
                 <w:lang w:val="en-US" w:eastAsia="ru-RU" w:bidi="ar-SA"/>
               </w:rPr>
-              <w:t xml:space="preserve">{%tr for </w:t>
-            </w:r>
-            <w:r>
-              <w:rPr>
-                <w:b/>
-                <w:bCs/>
-                <w:i w:val="false"/>
-                <w:iCs w:val="false"/>
-                <w:strike w:val="false"/>
-                <w:dstrike w:val="false"/>
-                <w:outline w:val="false"/>
-                <w:shadow w:val="false"/>
-                <w:color w:val="000000"/>
-                <w:kern w:val="0"/>
-                <w:sz w:val="22"/>
-                <w:szCs w:val="22"/>
-                <w:u w:val="none"/>
-                <w:lang w:val="en-US" w:eastAsia="ru-RU" w:bidi="ar-SA"/>
-              </w:rPr>
-              <w:t>a</w:t>
-            </w:r>
-            <w:r>
-              <w:rPr>
-                <w:b/>
-                <w:bCs/>
-                <w:i w:val="false"/>
-                <w:iCs w:val="false"/>
-                <w:strike w:val="false"/>
-                <w:dstrike w:val="false"/>
-                <w:outline w:val="false"/>
-                <w:shadow w:val="false"/>
-                <w:color w:val="000000"/>
-                <w:kern w:val="0"/>
-                <w:sz w:val="22"/>
-                <w:szCs w:val="22"/>
-                <w:u w:val="none"/>
-                <w:lang w:val="en-US" w:eastAsia="ru-RU" w:bidi="ar-SA"/>
-              </w:rPr>
-              <w:t xml:space="preserve"> in </w:t>
-            </w:r>
-            <w:r>
-              <w:rPr>
-                <w:b/>
-                <w:bCs/>
-                <w:i w:val="false"/>
-                <w:iCs w:val="false"/>
-                <w:strike w:val="false"/>
-                <w:dstrike w:val="false"/>
-                <w:outline w:val="false"/>
-                <w:shadow w:val="false"/>
-                <w:color w:val="000000"/>
-                <w:kern w:val="0"/>
-                <w:sz w:val="22"/>
-                <w:szCs w:val="22"/>
-                <w:u w:val="none"/>
-                <w:lang w:val="en-US" w:eastAsia="ru-RU" w:bidi="ar-SA"/>
-              </w:rPr>
-              <w:t xml:space="preserve">item.alternatives </w:t>
-            </w:r>
-            <w:r>
-              <w:rPr>
-                <w:b/>
-                <w:bCs/>
-                <w:i w:val="false"/>
-                <w:iCs w:val="false"/>
-                <w:strike w:val="false"/>
-                <w:dstrike w:val="false"/>
-                <w:outline w:val="false"/>
-                <w:shadow w:val="false"/>
-                <w:color w:val="000000"/>
-                <w:kern w:val="0"/>
-                <w:sz w:val="22"/>
-                <w:szCs w:val="22"/>
-                <w:u w:val="none"/>
-                <w:lang w:val="en-US" w:eastAsia="ru-RU" w:bidi="ar-SA"/>
-              </w:rPr>
-              <w:t>%}</w:t>
+              <w:t>{%tr for a in item.alternatives %}</w:t>
             </w:r>
           </w:p>
         </w:tc>
@@ -1016,7 +874,47 @@
                 <w:u w:val="none"/>
                 <w:lang w:val="en-US" w:eastAsia="ru-RU" w:bidi="ar-SA"/>
               </w:rPr>
-              <w:t>{{ a.name }}</w:t>
+              <w:t>{{ a.</w:t>
+            </w:r>
+            <w:r>
+              <w:rPr>
+                <w:rFonts w:ascii="Liberation Serif" w:hAnsi="Liberation Serif"/>
+                <w:b w:val="false"/>
+                <w:bCs w:val="false"/>
+                <w:i w:val="false"/>
+                <w:iCs w:val="false"/>
+                <w:strike w:val="false"/>
+                <w:dstrike w:val="false"/>
+                <w:outline w:val="false"/>
+                <w:shadow w:val="false"/>
+                <w:color w:val="000000"/>
+                <w:kern w:val="0"/>
+                <w:sz w:val="22"/>
+                <w:szCs w:val="22"/>
+                <w:u w:val="none"/>
+                <w:lang w:val="en-US" w:eastAsia="ru-RU" w:bidi="ar-SA"/>
+              </w:rPr>
+              <w:t>alternative_package</w:t>
+            </w:r>
+            <w:r>
+              <w:rPr>
+                <w:rFonts w:ascii="Liberation Serif" w:hAnsi="Liberation Serif"/>
+                <w:b w:val="false"/>
+                <w:bCs w:val="false"/>
+                <w:i w:val="false"/>
+                <w:iCs w:val="false"/>
+                <w:strike w:val="false"/>
+                <w:dstrike w:val="false"/>
+                <w:outline w:val="false"/>
+                <w:shadow w:val="false"/>
+                <w:color w:val="000000"/>
+                <w:kern w:val="0"/>
+                <w:sz w:val="22"/>
+                <w:szCs w:val="22"/>
+                <w:u w:val="none"/>
+                <w:lang w:val="en-US" w:eastAsia="ru-RU" w:bidi="ar-SA"/>
+              </w:rPr>
+              <w:t xml:space="preserve"> }}</w:t>
             </w:r>
           </w:p>
         </w:tc>
@@ -1304,7 +1202,7 @@
     <w:pPr>
       <w:widowControl w:val="false"/>
       <w:suppressAutoHyphens w:val="true"/>
-      <w:overflowPunct w:val="true"/>
+      <w:overflowPunct w:val="false"/>
       <w:bidi w:val="0"/>
       <w:spacing w:before="0" w:after="0"/>
       <w:jc w:val="left"/>

</xml_diff>